<commit_message>
completed lab 5 and made a folder for lab 6
</commit_message>
<xml_diff>
--- a/Lab 5/readme.docx
+++ b/Lab 5/readme.docx
@@ -1353,10 +1353,10 @@
           <w:noProof/>
         </w:rPr>
         <w:drawing>
-          <wp:inline distT="0" distB="0" distL="0" distR="0" wp14:anchorId="1882AA24" wp14:editId="67C5E425">
-            <wp:extent cx="3305175" cy="2276475"/>
-            <wp:effectExtent l="0" t="0" r="9525" b="9525"/>
-            <wp:docPr id="13" name="Picture 13" descr="Text&#10;&#10;Description automatically generated"/>
+          <wp:inline distT="0" distB="0" distL="0" distR="0" wp14:anchorId="133333E0" wp14:editId="2E59CB54">
+            <wp:extent cx="2971800" cy="2609850"/>
+            <wp:effectExtent l="0" t="0" r="0" b="0"/>
+            <wp:docPr id="1" name="Picture 1" descr="Text&#10;&#10;Description automatically generated"/>
             <wp:cNvGraphicFramePr>
               <a:graphicFrameLocks xmlns:a="http://schemas.openxmlformats.org/drawingml/2006/main" noChangeAspect="1"/>
             </wp:cNvGraphicFramePr>
@@ -1364,7 +1364,7 @@
               <a:graphicData uri="http://schemas.openxmlformats.org/drawingml/2006/picture">
                 <pic:pic xmlns:pic="http://schemas.openxmlformats.org/drawingml/2006/picture">
                   <pic:nvPicPr>
-                    <pic:cNvPr id="13" name="Picture 13" descr="Text&#10;&#10;Description automatically generated"/>
+                    <pic:cNvPr id="1" name="Picture 1" descr="Text&#10;&#10;Description automatically generated"/>
                     <pic:cNvPicPr/>
                   </pic:nvPicPr>
                   <pic:blipFill>
@@ -1376,7 +1376,7 @@
                   <pic:spPr>
                     <a:xfrm>
                       <a:off x="0" y="0"/>
-                      <a:ext cx="3305175" cy="2276475"/>
+                      <a:ext cx="2971800" cy="2609850"/>
                     </a:xfrm>
                     <a:prstGeom prst="rect">
                       <a:avLst/>

</xml_diff>